<commit_message>
Fixed some errors in the sheets.
</commit_message>
<xml_diff>
--- a/Bachelor Thesis Structure.docx
+++ b/Bachelor Thesis Structure.docx
@@ -533,16 +533,6 @@
     <w:p>
       <w:pPr>
         <w:pStyle w:val="ListParagraph"/>
-        <w:ind w:left="1440"/>
-        <w:rPr>
-          <w:sz w:val="44"/>
-          <w:szCs w:val="44"/>
-        </w:rPr>
-      </w:pPr>
-    </w:p>
-    <w:p>
-      <w:pPr>
-        <w:pStyle w:val="ListParagraph"/>
         <w:numPr>
           <w:ilvl w:val="0"/>
           <w:numId w:val="1"/>
@@ -557,6 +547,7 @@
           <w:sz w:val="44"/>
           <w:szCs w:val="44"/>
         </w:rPr>
+        <w:lastRenderedPageBreak/>
         <w:t>Evaluation</w:t>
       </w:r>
       <w:r>
@@ -616,8 +607,7 @@
     </w:p>
     <w:p>
       <w:pPr>
-        <w:pStyle w:val="ListParagraph"/>
-        <w:ind w:left="1440"/>
+        <w:ind w:left="1080"/>
         <w:rPr>
           <w:sz w:val="44"/>
           <w:szCs w:val="44"/>
@@ -641,42 +631,6 @@
           <w:sz w:val="44"/>
           <w:szCs w:val="44"/>
         </w:rPr>
-        <w:t>Discussion</w:t>
-      </w:r>
-      <w:r>
-        <w:rPr>
-          <w:sz w:val="44"/>
-          <w:szCs w:val="44"/>
-        </w:rPr>
-        <w:t xml:space="preserve"> 2 – 3 pages</w:t>
-      </w:r>
-    </w:p>
-    <w:p>
-      <w:pPr>
-        <w:pStyle w:val="ListParagraph"/>
-        <w:rPr>
-          <w:sz w:val="44"/>
-          <w:szCs w:val="44"/>
-        </w:rPr>
-      </w:pPr>
-    </w:p>
-    <w:p>
-      <w:pPr>
-        <w:pStyle w:val="ListParagraph"/>
-        <w:numPr>
-          <w:ilvl w:val="0"/>
-          <w:numId w:val="1"/>
-        </w:numPr>
-        <w:rPr>
-          <w:sz w:val="44"/>
-          <w:szCs w:val="44"/>
-        </w:rPr>
-      </w:pPr>
-      <w:r>
-        <w:rPr>
-          <w:sz w:val="44"/>
-          <w:szCs w:val="44"/>
-        </w:rPr>
         <w:t>Conclusion</w:t>
       </w:r>
       <w:r>
@@ -695,6 +649,20 @@
       </w:r>
     </w:p>
     <w:p/>
+    <w:p/>
+    <w:p>
+      <w:r>
+        <w:t xml:space="preserve">Chapter 3.2 – say web </w:t>
+      </w:r>
+      <w:proofErr w:type="spellStart"/>
+      <w:r>
+        <w:t>apis</w:t>
+      </w:r>
+      <w:proofErr w:type="spellEnd"/>
+      <w:r>
+        <w:t xml:space="preserve"> are used in lecture 6</w:t>
+      </w:r>
+    </w:p>
     <w:p/>
     <w:sectPr>
       <w:pgSz w:w="11906" w:h="16838"/>

</xml_diff>